<commit_message>
added filtering options (seats, fuel, transmission)
</commit_message>
<xml_diff>
--- a/notatki.docx
+++ b/notatki.docx
@@ -3,13 +3,39 @@
 <w:document xmlns:wpc="http://schemas.microsoft.com/office/word/2010/wordprocessingCanvas" xmlns:cx="http://schemas.microsoft.com/office/drawing/2014/chartex" xmlns:cx1="http://schemas.microsoft.com/office/drawing/2015/9/8/chartex" xmlns:cx2="http://schemas.microsoft.com/office/drawing/2015/10/21/chartex" xmlns:cx3="http://schemas.microsoft.com/office/drawing/2016/5/9/chartex" xmlns:cx4="http://schemas.microsoft.com/office/drawing/2016/5/10/chartex" xmlns:cx5="http://schemas.microsoft.com/office/drawing/2016/5/11/chartex" xmlns:cx6="http://schemas.microsoft.com/office/drawing/2016/5/12/chartex" xmlns:cx7="http://schemas.microsoft.com/office/drawing/2016/5/13/chartex" xmlns:cx8="http://schemas.microsoft.com/office/drawing/2016/5/14/chartex" xmlns:mc="http://schemas.openxmlformats.org/markup-compatibility/2006" xmlns:aink="http://schemas.microsoft.com/office/drawing/2016/ink" xmlns:am3d="http://schemas.microsoft.com/office/drawing/2017/model3d" xmlns:o="urn:schemas-microsoft-com:office:office" xmlns:r="http://schemas.openxmlformats.org/officeDocument/2006/relationships" xmlns:m="http://schemas.openxmlformats.org/officeDocument/2006/math" xmlns:v="urn:schemas-microsoft-com:vml" xmlns:wp14="http://schemas.microsoft.com/office/word/2010/wordprocessingDrawing" xmlns:wp="http://schemas.openxmlformats.org/drawingml/2006/wordprocessingDrawing" xmlns:w10="urn:schemas-microsoft-com:office:word" xmlns:w="http://schemas.openxmlformats.org/wordprocessingml/2006/main" xmlns:w14="http://schemas.microsoft.com/office/word/2010/wordml" xmlns:w15="http://schemas.microsoft.com/office/word/2012/wordml" xmlns:w16cex="http://schemas.microsoft.com/office/word/2018/wordml/cex" xmlns:w16cid="http://schemas.microsoft.com/office/word/2016/wordml/cid" xmlns:w16="http://schemas.microsoft.com/office/word/2018/wordml" xmlns:w16sdtdh="http://schemas.microsoft.com/office/word/2020/wordml/sdtdatahash" xmlns:w16se="http://schemas.microsoft.com/office/word/2015/wordml/symex" xmlns:wpg="http://schemas.microsoft.com/office/word/2010/wordprocessingGroup" xmlns:wpi="http://schemas.microsoft.com/office/word/2010/wordprocessingInk" xmlns:wne="http://schemas.microsoft.com/office/word/2006/wordml" xmlns:wps="http://schemas.microsoft.com/office/word/2010/wordprocessingShape" mc:Ignorable="w14 w15 w16se w16cid w16 w16cex w16sdtdh wp14">
   <w:body>
     <w:p>
-      <w:r>
-        <w:t>Topic – główny temat to będzie Car (samochód, który będzie można wynająć)</w:t>
-      </w:r>
-    </w:p>
-    <w:p>
-      <w:r>
-        <w:t>Entry – to będzie wynajęcie Rent (foreignKey, będzie zawierał usera, datę rozpoczęcia i zakończenia)</w:t>
+      <w:proofErr w:type="spellStart"/>
+      <w:r>
+        <w:t>Topic</w:t>
+      </w:r>
+      <w:proofErr w:type="spellEnd"/>
+      <w:r>
+        <w:t xml:space="preserve"> – główny temat to będzie Car (samochód, który będzie można wynająć)</w:t>
+      </w:r>
+    </w:p>
+    <w:p>
+      <w:proofErr w:type="spellStart"/>
+      <w:r>
+        <w:t>Entry</w:t>
+      </w:r>
+      <w:proofErr w:type="spellEnd"/>
+      <w:r>
+        <w:t xml:space="preserve"> – to będzie wynajęcie Rent (</w:t>
+      </w:r>
+      <w:proofErr w:type="spellStart"/>
+      <w:r>
+        <w:t>foreignKey</w:t>
+      </w:r>
+      <w:proofErr w:type="spellEnd"/>
+      <w:r>
+        <w:t xml:space="preserve">, będzie zawierał </w:t>
+      </w:r>
+      <w:proofErr w:type="spellStart"/>
+      <w:r>
+        <w:t>usera</w:t>
+      </w:r>
+      <w:proofErr w:type="spellEnd"/>
+      <w:r>
+        <w:t>, datę rozpoczęcia i zakończenia)</w:t>
       </w:r>
     </w:p>
     <w:p/>
@@ -24,8 +50,29 @@
       </w:r>
     </w:p>
     <w:p>
-      <w:r>
-        <w:t>Forms.Form dla rezerwacji i filtrowania – ale przed zapisem porównać z cleaned data z zajęć. Czy wyświetli bez zapisywania na głównej stronie, bez przechodzenia na inny template.</w:t>
+      <w:proofErr w:type="spellStart"/>
+      <w:r>
+        <w:t>Forms.Form</w:t>
+      </w:r>
+      <w:proofErr w:type="spellEnd"/>
+      <w:r>
+        <w:t xml:space="preserve"> dla rezerwacji i filtrowania – ale przed zapisem porównać z </w:t>
+      </w:r>
+      <w:proofErr w:type="spellStart"/>
+      <w:r>
+        <w:t>cleaned</w:t>
+      </w:r>
+      <w:proofErr w:type="spellEnd"/>
+      <w:r>
+        <w:t xml:space="preserve"> data z zajęć. Czy wyświetli bez zapisywania na głównej stronie, bez przechodzenia na inny </w:t>
+      </w:r>
+      <w:proofErr w:type="spellStart"/>
+      <w:r>
+        <w:t>template</w:t>
+      </w:r>
+      <w:proofErr w:type="spellEnd"/>
+      <w:r>
+        <w:t>.</w:t>
       </w:r>
     </w:p>
     <w:p>
@@ -52,7 +99,21 @@
         <w:rPr>
           <w:highlight w:val="green"/>
         </w:rPr>
-        <w:t>- zapisać rezerwację, bez podania ForeignKey-a</w:t>
+        <w:t xml:space="preserve">- zapisać rezerwację, bez podania </w:t>
+      </w:r>
+      <w:proofErr w:type="spellStart"/>
+      <w:r>
+        <w:rPr>
+          <w:highlight w:val="green"/>
+        </w:rPr>
+        <w:t>ForeignKey</w:t>
+      </w:r>
+      <w:proofErr w:type="spellEnd"/>
+      <w:r>
+        <w:rPr>
+          <w:highlight w:val="green"/>
+        </w:rPr>
+        <w:t>-a</w:t>
       </w:r>
     </w:p>
     <w:p>
@@ -68,7 +129,35 @@
         <w:rPr>
           <w:highlight w:val="green"/>
         </w:rPr>
-        <w:t>- Po naciśnięciu buttona potwierdź, zapisać ForeignKey-a (dla auta, a w przyszłości też dla użytkownika)</w:t>
+        <w:t xml:space="preserve">- Po naciśnięciu </w:t>
+      </w:r>
+      <w:proofErr w:type="spellStart"/>
+      <w:r>
+        <w:rPr>
+          <w:highlight w:val="green"/>
+        </w:rPr>
+        <w:t>buttona</w:t>
+      </w:r>
+      <w:proofErr w:type="spellEnd"/>
+      <w:r>
+        <w:rPr>
+          <w:highlight w:val="green"/>
+        </w:rPr>
+        <w:t xml:space="preserve"> potwierdź, zapisać </w:t>
+      </w:r>
+      <w:proofErr w:type="spellStart"/>
+      <w:r>
+        <w:rPr>
+          <w:highlight w:val="green"/>
+        </w:rPr>
+        <w:t>ForeignKey</w:t>
+      </w:r>
+      <w:proofErr w:type="spellEnd"/>
+      <w:r>
+        <w:rPr>
+          <w:highlight w:val="green"/>
+        </w:rPr>
+        <w:t>-a (dla auta, a w przyszłości też dla użytkownika)</w:t>
       </w:r>
     </w:p>
     <w:p>
@@ -80,58 +169,247 @@
       </w:r>
     </w:p>
     <w:p>
+      <w:pPr>
+        <w:rPr>
+          <w:highlight w:val="green"/>
+        </w:rPr>
+      </w:pPr>
       <w:r>
         <w:tab/>
-        <w:t>- car_brand</w:t>
-      </w:r>
-    </w:p>
-    <w:p>
-      <w:r>
+      </w:r>
+      <w:r>
+        <w:rPr>
+          <w:highlight w:val="green"/>
+        </w:rPr>
+        <w:t xml:space="preserve">- </w:t>
+      </w:r>
+      <w:proofErr w:type="spellStart"/>
+      <w:r>
+        <w:rPr>
+          <w:highlight w:val="green"/>
+        </w:rPr>
+        <w:t>car_brand</w:t>
+      </w:r>
+      <w:proofErr w:type="spellEnd"/>
+    </w:p>
+    <w:p>
+      <w:pPr>
+        <w:rPr>
+          <w:highlight w:val="green"/>
+        </w:rPr>
+      </w:pPr>
+      <w:r>
+        <w:rPr>
+          <w:highlight w:val="green"/>
+        </w:rPr>
         <w:tab/>
-        <w:t>- car_model</w:t>
-      </w:r>
-    </w:p>
-    <w:p>
-      <w:r>
+        <w:t xml:space="preserve">- </w:t>
+      </w:r>
+      <w:proofErr w:type="spellStart"/>
+      <w:r>
+        <w:rPr>
+          <w:highlight w:val="green"/>
+        </w:rPr>
+        <w:t>car_model</w:t>
+      </w:r>
+      <w:proofErr w:type="spellEnd"/>
+    </w:p>
+    <w:p>
+      <w:pPr>
+        <w:rPr>
+          <w:highlight w:val="green"/>
+        </w:rPr>
+      </w:pPr>
+      <w:r>
+        <w:rPr>
+          <w:highlight w:val="green"/>
+        </w:rPr>
         <w:tab/>
-        <w:t>- year</w:t>
-      </w:r>
-    </w:p>
-    <w:p>
-      <w:r>
+        <w:t xml:space="preserve">- </w:t>
+      </w:r>
+      <w:proofErr w:type="spellStart"/>
+      <w:r>
+        <w:rPr>
+          <w:highlight w:val="green"/>
+        </w:rPr>
+        <w:t>year</w:t>
+      </w:r>
+      <w:proofErr w:type="spellEnd"/>
+    </w:p>
+    <w:p>
+      <w:pPr>
+        <w:rPr>
+          <w:highlight w:val="green"/>
+        </w:rPr>
+      </w:pPr>
+      <w:r>
+        <w:rPr>
+          <w:highlight w:val="green"/>
+        </w:rPr>
         <w:tab/>
-        <w:t>- registration_number</w:t>
-      </w:r>
-    </w:p>
-    <w:p>
-      <w:r>
+        <w:t xml:space="preserve">- </w:t>
+      </w:r>
+      <w:proofErr w:type="spellStart"/>
+      <w:r>
+        <w:rPr>
+          <w:highlight w:val="green"/>
+        </w:rPr>
+        <w:t>registration_number</w:t>
+      </w:r>
+      <w:proofErr w:type="spellEnd"/>
+    </w:p>
+    <w:p>
+      <w:r>
+        <w:rPr>
+          <w:highlight w:val="green"/>
+        </w:rPr>
         <w:tab/>
-        <w:t>- seats</w:t>
-      </w:r>
+        <w:t xml:space="preserve">- </w:t>
+      </w:r>
+      <w:proofErr w:type="spellStart"/>
+      <w:r>
+        <w:rPr>
+          <w:highlight w:val="green"/>
+        </w:rPr>
+        <w:t>seats</w:t>
+      </w:r>
+      <w:proofErr w:type="spellEnd"/>
     </w:p>
     <w:p>
       <w:r>
         <w:tab/>
-        <w:t>- transmission (manual or automatic)</w:t>
+      </w:r>
+      <w:r>
+        <w:rPr>
+          <w:highlight w:val="green"/>
+        </w:rPr>
+        <w:t xml:space="preserve">- </w:t>
+      </w:r>
+      <w:proofErr w:type="spellStart"/>
+      <w:r>
+        <w:rPr>
+          <w:highlight w:val="green"/>
+        </w:rPr>
+        <w:t>transmission</w:t>
+      </w:r>
+      <w:proofErr w:type="spellEnd"/>
+      <w:r>
+        <w:rPr>
+          <w:highlight w:val="green"/>
+        </w:rPr>
+        <w:t xml:space="preserve"> (manual </w:t>
+      </w:r>
+      <w:proofErr w:type="spellStart"/>
+      <w:r>
+        <w:rPr>
+          <w:highlight w:val="green"/>
+        </w:rPr>
+        <w:t>or</w:t>
+      </w:r>
+      <w:proofErr w:type="spellEnd"/>
+      <w:r>
+        <w:rPr>
+          <w:highlight w:val="green"/>
+        </w:rPr>
+        <w:t xml:space="preserve"> automatic)</w:t>
       </w:r>
     </w:p>
     <w:p>
       <w:r>
         <w:tab/>
-        <w:t>- category (small, medium, large, kombi, minivan, SUV</w:t>
+      </w:r>
+      <w:r>
+        <w:rPr>
+          <w:highlight w:val="green"/>
+        </w:rPr>
+        <w:t xml:space="preserve">- </w:t>
+      </w:r>
+      <w:proofErr w:type="spellStart"/>
+      <w:r>
+        <w:rPr>
+          <w:highlight w:val="green"/>
+        </w:rPr>
+        <w:t>category</w:t>
+      </w:r>
+      <w:proofErr w:type="spellEnd"/>
+      <w:r>
+        <w:rPr>
+          <w:highlight w:val="green"/>
+        </w:rPr>
+        <w:t xml:space="preserve"> (small, medium, </w:t>
+      </w:r>
+      <w:proofErr w:type="spellStart"/>
+      <w:r>
+        <w:rPr>
+          <w:highlight w:val="green"/>
+        </w:rPr>
+        <w:t>large</w:t>
+      </w:r>
+      <w:proofErr w:type="spellEnd"/>
+      <w:r>
+        <w:rPr>
+          <w:highlight w:val="green"/>
+        </w:rPr>
+        <w:t>, kombi, minivan, SUV</w:t>
       </w:r>
     </w:p>
     <w:p>
       <w:r>
         <w:tab/>
-        <w:t>- fuel (benzyna, LPG, elektryczne)</w:t>
+      </w:r>
+      <w:r>
+        <w:rPr>
+          <w:highlight w:val="green"/>
+        </w:rPr>
+        <w:t xml:space="preserve">- </w:t>
+      </w:r>
+      <w:proofErr w:type="spellStart"/>
+      <w:r>
+        <w:rPr>
+          <w:highlight w:val="green"/>
+        </w:rPr>
+        <w:t>fuel</w:t>
+      </w:r>
+      <w:proofErr w:type="spellEnd"/>
+      <w:r>
+        <w:rPr>
+          <w:highlight w:val="green"/>
+        </w:rPr>
+        <w:t xml:space="preserve"> (benzyna, LPG, elektryczne)</w:t>
       </w:r>
     </w:p>
     <w:p>
       <w:r>
         <w:tab/>
-        <w:t>- price per day</w:t>
-      </w:r>
+      </w:r>
+      <w:r>
+        <w:rPr>
+          <w:highlight w:val="green"/>
+        </w:rPr>
+        <w:t xml:space="preserve">- </w:t>
+      </w:r>
+      <w:proofErr w:type="spellStart"/>
+      <w:r>
+        <w:rPr>
+          <w:highlight w:val="green"/>
+        </w:rPr>
+        <w:t>price</w:t>
+      </w:r>
+      <w:proofErr w:type="spellEnd"/>
+      <w:r>
+        <w:rPr>
+          <w:highlight w:val="green"/>
+        </w:rPr>
+        <w:t xml:space="preserve"> per </w:t>
+      </w:r>
+      <w:proofErr w:type="spellStart"/>
+      <w:r>
+        <w:rPr>
+          <w:highlight w:val="green"/>
+        </w:rPr>
+        <w:t>day</w:t>
+      </w:r>
+      <w:proofErr w:type="spellEnd"/>
     </w:p>
     <w:p>
       <w:r>
@@ -140,7 +418,15 @@
     </w:p>
     <w:p>
       <w:r>
-        <w:t>- dopracować template aby wyświetlało wszystkie potrzebne informacje</w:t>
+        <w:t xml:space="preserve">- dopracować </w:t>
+      </w:r>
+      <w:proofErr w:type="spellStart"/>
+      <w:r>
+        <w:t>template</w:t>
+      </w:r>
+      <w:proofErr w:type="spellEnd"/>
+      <w:r>
+        <w:t xml:space="preserve"> aby wyświetlało wszystkie potrzebne informacje</w:t>
       </w:r>
     </w:p>
     <w:p>
@@ -155,7 +441,15 @@
     </w:p>
     <w:p>
       <w:r>
-        <w:t>- dodać style lub boostrap-a</w:t>
+        <w:t xml:space="preserve">- dodać style lub </w:t>
+      </w:r>
+      <w:proofErr w:type="spellStart"/>
+      <w:r>
+        <w:t>boostrap</w:t>
+      </w:r>
+      <w:proofErr w:type="spellEnd"/>
+      <w:r>
+        <w:t>-a</w:t>
       </w:r>
     </w:p>
     <w:p/>

</xml_diff>

<commit_message>
solved booking duplication problem
</commit_message>
<xml_diff>
--- a/notatki.docx
+++ b/notatki.docx
@@ -3,39 +3,13 @@
 <w:document xmlns:wpc="http://schemas.microsoft.com/office/word/2010/wordprocessingCanvas" xmlns:cx="http://schemas.microsoft.com/office/drawing/2014/chartex" xmlns:cx1="http://schemas.microsoft.com/office/drawing/2015/9/8/chartex" xmlns:cx2="http://schemas.microsoft.com/office/drawing/2015/10/21/chartex" xmlns:cx3="http://schemas.microsoft.com/office/drawing/2016/5/9/chartex" xmlns:cx4="http://schemas.microsoft.com/office/drawing/2016/5/10/chartex" xmlns:cx5="http://schemas.microsoft.com/office/drawing/2016/5/11/chartex" xmlns:cx6="http://schemas.microsoft.com/office/drawing/2016/5/12/chartex" xmlns:cx7="http://schemas.microsoft.com/office/drawing/2016/5/13/chartex" xmlns:cx8="http://schemas.microsoft.com/office/drawing/2016/5/14/chartex" xmlns:mc="http://schemas.openxmlformats.org/markup-compatibility/2006" xmlns:aink="http://schemas.microsoft.com/office/drawing/2016/ink" xmlns:am3d="http://schemas.microsoft.com/office/drawing/2017/model3d" xmlns:o="urn:schemas-microsoft-com:office:office" xmlns:r="http://schemas.openxmlformats.org/officeDocument/2006/relationships" xmlns:m="http://schemas.openxmlformats.org/officeDocument/2006/math" xmlns:v="urn:schemas-microsoft-com:vml" xmlns:wp14="http://schemas.microsoft.com/office/word/2010/wordprocessingDrawing" xmlns:wp="http://schemas.openxmlformats.org/drawingml/2006/wordprocessingDrawing" xmlns:w10="urn:schemas-microsoft-com:office:word" xmlns:w="http://schemas.openxmlformats.org/wordprocessingml/2006/main" xmlns:w14="http://schemas.microsoft.com/office/word/2010/wordml" xmlns:w15="http://schemas.microsoft.com/office/word/2012/wordml" xmlns:w16cex="http://schemas.microsoft.com/office/word/2018/wordml/cex" xmlns:w16cid="http://schemas.microsoft.com/office/word/2016/wordml/cid" xmlns:w16="http://schemas.microsoft.com/office/word/2018/wordml" xmlns:w16sdtdh="http://schemas.microsoft.com/office/word/2020/wordml/sdtdatahash" xmlns:w16se="http://schemas.microsoft.com/office/word/2015/wordml/symex" xmlns:wpg="http://schemas.microsoft.com/office/word/2010/wordprocessingGroup" xmlns:wpi="http://schemas.microsoft.com/office/word/2010/wordprocessingInk" xmlns:wne="http://schemas.microsoft.com/office/word/2006/wordml" xmlns:wps="http://schemas.microsoft.com/office/word/2010/wordprocessingShape" mc:Ignorable="w14 w15 w16se w16cid w16 w16cex w16sdtdh wp14">
   <w:body>
     <w:p>
-      <w:proofErr w:type="spellStart"/>
-      <w:r>
-        <w:t>Topic</w:t>
-      </w:r>
-      <w:proofErr w:type="spellEnd"/>
-      <w:r>
-        <w:t xml:space="preserve"> – główny temat to będzie Car (samochód, który będzie można wynająć)</w:t>
-      </w:r>
-    </w:p>
-    <w:p>
-      <w:proofErr w:type="spellStart"/>
-      <w:r>
-        <w:t>Entry</w:t>
-      </w:r>
-      <w:proofErr w:type="spellEnd"/>
-      <w:r>
-        <w:t xml:space="preserve"> – to będzie wynajęcie Rent (</w:t>
-      </w:r>
-      <w:proofErr w:type="spellStart"/>
-      <w:r>
-        <w:t>foreignKey</w:t>
-      </w:r>
-      <w:proofErr w:type="spellEnd"/>
-      <w:r>
-        <w:t xml:space="preserve">, będzie zawierał </w:t>
-      </w:r>
-      <w:proofErr w:type="spellStart"/>
-      <w:r>
-        <w:t>usera</w:t>
-      </w:r>
-      <w:proofErr w:type="spellEnd"/>
-      <w:r>
-        <w:t>, datę rozpoczęcia i zakończenia)</w:t>
+      <w:r>
+        <w:t>Topic – główny temat to będzie Car (samochód, który będzie można wynająć)</w:t>
+      </w:r>
+    </w:p>
+    <w:p>
+      <w:r>
+        <w:t>Entry – to będzie wynajęcie Rent (foreignKey, będzie zawierał usera, datę rozpoczęcia i zakończenia)</w:t>
       </w:r>
     </w:p>
     <w:p/>
@@ -50,29 +24,8 @@
       </w:r>
     </w:p>
     <w:p>
-      <w:proofErr w:type="spellStart"/>
-      <w:r>
-        <w:t>Forms.Form</w:t>
-      </w:r>
-      <w:proofErr w:type="spellEnd"/>
-      <w:r>
-        <w:t xml:space="preserve"> dla rezerwacji i filtrowania – ale przed zapisem porównać z </w:t>
-      </w:r>
-      <w:proofErr w:type="spellStart"/>
-      <w:r>
-        <w:t>cleaned</w:t>
-      </w:r>
-      <w:proofErr w:type="spellEnd"/>
-      <w:r>
-        <w:t xml:space="preserve"> data z zajęć. Czy wyświetli bez zapisywania na głównej stronie, bez przechodzenia na inny </w:t>
-      </w:r>
-      <w:proofErr w:type="spellStart"/>
-      <w:r>
-        <w:t>template</w:t>
-      </w:r>
-      <w:proofErr w:type="spellEnd"/>
-      <w:r>
-        <w:t>.</w:t>
+      <w:r>
+        <w:t>Forms.Form dla rezerwacji i filtrowania – ale przed zapisem porównać z cleaned data z zajęć. Czy wyświetli bez zapisywania na głównej stronie, bez przechodzenia na inny template.</w:t>
       </w:r>
     </w:p>
     <w:p>
@@ -99,21 +52,7 @@
         <w:rPr>
           <w:highlight w:val="green"/>
         </w:rPr>
-        <w:t xml:space="preserve">- zapisać rezerwację, bez podania </w:t>
-      </w:r>
-      <w:proofErr w:type="spellStart"/>
-      <w:r>
-        <w:rPr>
-          <w:highlight w:val="green"/>
-        </w:rPr>
-        <w:t>ForeignKey</w:t>
-      </w:r>
-      <w:proofErr w:type="spellEnd"/>
-      <w:r>
-        <w:rPr>
-          <w:highlight w:val="green"/>
-        </w:rPr>
-        <w:t>-a</w:t>
+        <w:t>- zapisać rezerwację, bez podania ForeignKey-a</w:t>
       </w:r>
     </w:p>
     <w:p>
@@ -129,35 +68,7 @@
         <w:rPr>
           <w:highlight w:val="green"/>
         </w:rPr>
-        <w:t xml:space="preserve">- Po naciśnięciu </w:t>
-      </w:r>
-      <w:proofErr w:type="spellStart"/>
-      <w:r>
-        <w:rPr>
-          <w:highlight w:val="green"/>
-        </w:rPr>
-        <w:t>buttona</w:t>
-      </w:r>
-      <w:proofErr w:type="spellEnd"/>
-      <w:r>
-        <w:rPr>
-          <w:highlight w:val="green"/>
-        </w:rPr>
-        <w:t xml:space="preserve"> potwierdź, zapisać </w:t>
-      </w:r>
-      <w:proofErr w:type="spellStart"/>
-      <w:r>
-        <w:rPr>
-          <w:highlight w:val="green"/>
-        </w:rPr>
-        <w:t>ForeignKey</w:t>
-      </w:r>
-      <w:proofErr w:type="spellEnd"/>
-      <w:r>
-        <w:rPr>
-          <w:highlight w:val="green"/>
-        </w:rPr>
-        <w:t>-a (dla auta, a w przyszłości też dla użytkownika)</w:t>
+        <w:t>- Po naciśnięciu buttona potwierdź, zapisać ForeignKey-a (dla auta, a w przyszłości też dla użytkownika)</w:t>
       </w:r>
     </w:p>
     <w:p>
@@ -181,16 +92,8 @@
         <w:rPr>
           <w:highlight w:val="green"/>
         </w:rPr>
-        <w:t xml:space="preserve">- </w:t>
-      </w:r>
-      <w:proofErr w:type="spellStart"/>
-      <w:r>
-        <w:rPr>
-          <w:highlight w:val="green"/>
-        </w:rPr>
-        <w:t>car_brand</w:t>
-      </w:r>
-      <w:proofErr w:type="spellEnd"/>
+        <w:t>- car_brand</w:t>
+      </w:r>
     </w:p>
     <w:p>
       <w:pPr>
@@ -203,16 +106,8 @@
           <w:highlight w:val="green"/>
         </w:rPr>
         <w:tab/>
-        <w:t xml:space="preserve">- </w:t>
-      </w:r>
-      <w:proofErr w:type="spellStart"/>
-      <w:r>
-        <w:rPr>
-          <w:highlight w:val="green"/>
-        </w:rPr>
-        <w:t>car_model</w:t>
-      </w:r>
-      <w:proofErr w:type="spellEnd"/>
+        <w:t>- car_model</w:t>
+      </w:r>
     </w:p>
     <w:p>
       <w:pPr>
@@ -225,16 +120,8 @@
           <w:highlight w:val="green"/>
         </w:rPr>
         <w:tab/>
-        <w:t xml:space="preserve">- </w:t>
-      </w:r>
-      <w:proofErr w:type="spellStart"/>
-      <w:r>
-        <w:rPr>
-          <w:highlight w:val="green"/>
-        </w:rPr>
-        <w:t>year</w:t>
-      </w:r>
-      <w:proofErr w:type="spellEnd"/>
+        <w:t>- year</w:t>
+      </w:r>
     </w:p>
     <w:p>
       <w:pPr>
@@ -247,16 +134,8 @@
           <w:highlight w:val="green"/>
         </w:rPr>
         <w:tab/>
-        <w:t xml:space="preserve">- </w:t>
-      </w:r>
-      <w:proofErr w:type="spellStart"/>
-      <w:r>
-        <w:rPr>
-          <w:highlight w:val="green"/>
-        </w:rPr>
-        <w:t>registration_number</w:t>
-      </w:r>
-      <w:proofErr w:type="spellEnd"/>
+        <w:t>- registration_number</w:t>
+      </w:r>
     </w:p>
     <w:p>
       <w:r>
@@ -264,16 +143,8 @@
           <w:highlight w:val="green"/>
         </w:rPr>
         <w:tab/>
-        <w:t xml:space="preserve">- </w:t>
-      </w:r>
-      <w:proofErr w:type="spellStart"/>
-      <w:r>
-        <w:rPr>
-          <w:highlight w:val="green"/>
-        </w:rPr>
-        <w:t>seats</w:t>
-      </w:r>
-      <w:proofErr w:type="spellEnd"/>
+        <w:t>- seats</w:t>
+      </w:r>
     </w:p>
     <w:p>
       <w:r>
@@ -283,35 +154,7 @@
         <w:rPr>
           <w:highlight w:val="green"/>
         </w:rPr>
-        <w:t xml:space="preserve">- </w:t>
-      </w:r>
-      <w:proofErr w:type="spellStart"/>
-      <w:r>
-        <w:rPr>
-          <w:highlight w:val="green"/>
-        </w:rPr>
-        <w:t>transmission</w:t>
-      </w:r>
-      <w:proofErr w:type="spellEnd"/>
-      <w:r>
-        <w:rPr>
-          <w:highlight w:val="green"/>
-        </w:rPr>
-        <w:t xml:space="preserve"> (manual </w:t>
-      </w:r>
-      <w:proofErr w:type="spellStart"/>
-      <w:r>
-        <w:rPr>
-          <w:highlight w:val="green"/>
-        </w:rPr>
-        <w:t>or</w:t>
-      </w:r>
-      <w:proofErr w:type="spellEnd"/>
-      <w:r>
-        <w:rPr>
-          <w:highlight w:val="green"/>
-        </w:rPr>
-        <w:t xml:space="preserve"> automatic)</w:t>
+        <w:t>- transmission (manual or automatic)</w:t>
       </w:r>
     </w:p>
     <w:p>
@@ -322,35 +165,7 @@
         <w:rPr>
           <w:highlight w:val="green"/>
         </w:rPr>
-        <w:t xml:space="preserve">- </w:t>
-      </w:r>
-      <w:proofErr w:type="spellStart"/>
-      <w:r>
-        <w:rPr>
-          <w:highlight w:val="green"/>
-        </w:rPr>
-        <w:t>category</w:t>
-      </w:r>
-      <w:proofErr w:type="spellEnd"/>
-      <w:r>
-        <w:rPr>
-          <w:highlight w:val="green"/>
-        </w:rPr>
-        <w:t xml:space="preserve"> (small, medium, </w:t>
-      </w:r>
-      <w:proofErr w:type="spellStart"/>
-      <w:r>
-        <w:rPr>
-          <w:highlight w:val="green"/>
-        </w:rPr>
-        <w:t>large</w:t>
-      </w:r>
-      <w:proofErr w:type="spellEnd"/>
-      <w:r>
-        <w:rPr>
-          <w:highlight w:val="green"/>
-        </w:rPr>
-        <w:t>, kombi, minivan, SUV</w:t>
+        <w:t>- category (small, medium, large, kombi, minivan, SUV</w:t>
       </w:r>
     </w:p>
     <w:p>
@@ -361,21 +176,7 @@
         <w:rPr>
           <w:highlight w:val="green"/>
         </w:rPr>
-        <w:t xml:space="preserve">- </w:t>
-      </w:r>
-      <w:proofErr w:type="spellStart"/>
-      <w:r>
-        <w:rPr>
-          <w:highlight w:val="green"/>
-        </w:rPr>
-        <w:t>fuel</w:t>
-      </w:r>
-      <w:proofErr w:type="spellEnd"/>
-      <w:r>
-        <w:rPr>
-          <w:highlight w:val="green"/>
-        </w:rPr>
-        <w:t xml:space="preserve"> (benzyna, LPG, elektryczne)</w:t>
+        <w:t>- fuel (benzyna, LPG, elektryczne)</w:t>
       </w:r>
     </w:p>
     <w:p>
@@ -386,30 +187,8 @@
         <w:rPr>
           <w:highlight w:val="green"/>
         </w:rPr>
-        <w:t xml:space="preserve">- </w:t>
-      </w:r>
-      <w:proofErr w:type="spellStart"/>
-      <w:r>
-        <w:rPr>
-          <w:highlight w:val="green"/>
-        </w:rPr>
-        <w:t>price</w:t>
-      </w:r>
-      <w:proofErr w:type="spellEnd"/>
-      <w:r>
-        <w:rPr>
-          <w:highlight w:val="green"/>
-        </w:rPr>
-        <w:t xml:space="preserve"> per </w:t>
-      </w:r>
-      <w:proofErr w:type="spellStart"/>
-      <w:r>
-        <w:rPr>
-          <w:highlight w:val="green"/>
-        </w:rPr>
-        <w:t>day</w:t>
-      </w:r>
-      <w:proofErr w:type="spellEnd"/>
+        <w:t>- price per day</w:t>
+      </w:r>
     </w:p>
     <w:p>
       <w:r>
@@ -418,15 +197,12 @@
     </w:p>
     <w:p>
       <w:r>
-        <w:t xml:space="preserve">- dopracować </w:t>
-      </w:r>
-      <w:proofErr w:type="spellStart"/>
-      <w:r>
-        <w:t>template</w:t>
-      </w:r>
-      <w:proofErr w:type="spellEnd"/>
-      <w:r>
-        <w:t xml:space="preserve"> aby wyświetlało wszystkie potrzebne informacje</w:t>
+        <w:t>- dodać sumowanie ceny i wyświetlenie w podsumowaniu.</w:t>
+      </w:r>
+    </w:p>
+    <w:p>
+      <w:r>
+        <w:t>- dopracować template aby wyświetlało wszystkie potrzebne informacje</w:t>
       </w:r>
     </w:p>
     <w:p>
@@ -441,15 +217,7 @@
     </w:p>
     <w:p>
       <w:r>
-        <w:t xml:space="preserve">- dodać style lub </w:t>
-      </w:r>
-      <w:proofErr w:type="spellStart"/>
-      <w:r>
-        <w:t>boostrap</w:t>
-      </w:r>
-      <w:proofErr w:type="spellEnd"/>
-      <w:r>
-        <w:t>-a</w:t>
+        <w:t>- dodać style lub boostrap-a</w:t>
       </w:r>
     </w:p>
     <w:p/>

</xml_diff>

<commit_message>
added total price calculation in view and template
</commit_message>
<xml_diff>
--- a/notatki.docx
+++ b/notatki.docx
@@ -3,13 +3,39 @@
 <w:document xmlns:wpc="http://schemas.microsoft.com/office/word/2010/wordprocessingCanvas" xmlns:cx="http://schemas.microsoft.com/office/drawing/2014/chartex" xmlns:cx1="http://schemas.microsoft.com/office/drawing/2015/9/8/chartex" xmlns:cx2="http://schemas.microsoft.com/office/drawing/2015/10/21/chartex" xmlns:cx3="http://schemas.microsoft.com/office/drawing/2016/5/9/chartex" xmlns:cx4="http://schemas.microsoft.com/office/drawing/2016/5/10/chartex" xmlns:cx5="http://schemas.microsoft.com/office/drawing/2016/5/11/chartex" xmlns:cx6="http://schemas.microsoft.com/office/drawing/2016/5/12/chartex" xmlns:cx7="http://schemas.microsoft.com/office/drawing/2016/5/13/chartex" xmlns:cx8="http://schemas.microsoft.com/office/drawing/2016/5/14/chartex" xmlns:mc="http://schemas.openxmlformats.org/markup-compatibility/2006" xmlns:aink="http://schemas.microsoft.com/office/drawing/2016/ink" xmlns:am3d="http://schemas.microsoft.com/office/drawing/2017/model3d" xmlns:o="urn:schemas-microsoft-com:office:office" xmlns:r="http://schemas.openxmlformats.org/officeDocument/2006/relationships" xmlns:m="http://schemas.openxmlformats.org/officeDocument/2006/math" xmlns:v="urn:schemas-microsoft-com:vml" xmlns:wp14="http://schemas.microsoft.com/office/word/2010/wordprocessingDrawing" xmlns:wp="http://schemas.openxmlformats.org/drawingml/2006/wordprocessingDrawing" xmlns:w10="urn:schemas-microsoft-com:office:word" xmlns:w="http://schemas.openxmlformats.org/wordprocessingml/2006/main" xmlns:w14="http://schemas.microsoft.com/office/word/2010/wordml" xmlns:w15="http://schemas.microsoft.com/office/word/2012/wordml" xmlns:w16cex="http://schemas.microsoft.com/office/word/2018/wordml/cex" xmlns:w16cid="http://schemas.microsoft.com/office/word/2016/wordml/cid" xmlns:w16="http://schemas.microsoft.com/office/word/2018/wordml" xmlns:w16sdtdh="http://schemas.microsoft.com/office/word/2020/wordml/sdtdatahash" xmlns:w16se="http://schemas.microsoft.com/office/word/2015/wordml/symex" xmlns:wpg="http://schemas.microsoft.com/office/word/2010/wordprocessingGroup" xmlns:wpi="http://schemas.microsoft.com/office/word/2010/wordprocessingInk" xmlns:wne="http://schemas.microsoft.com/office/word/2006/wordml" xmlns:wps="http://schemas.microsoft.com/office/word/2010/wordprocessingShape" mc:Ignorable="w14 w15 w16se w16cid w16 w16cex w16sdtdh wp14">
   <w:body>
     <w:p>
-      <w:r>
-        <w:t>Topic – główny temat to będzie Car (samochód, który będzie można wynająć)</w:t>
-      </w:r>
-    </w:p>
-    <w:p>
-      <w:r>
-        <w:t>Entry – to będzie wynajęcie Rent (foreignKey, będzie zawierał usera, datę rozpoczęcia i zakończenia)</w:t>
+      <w:proofErr w:type="spellStart"/>
+      <w:r>
+        <w:t>Topic</w:t>
+      </w:r>
+      <w:proofErr w:type="spellEnd"/>
+      <w:r>
+        <w:t xml:space="preserve"> – główny temat to będzie Car (samochód, który będzie można wynająć)</w:t>
+      </w:r>
+    </w:p>
+    <w:p>
+      <w:proofErr w:type="spellStart"/>
+      <w:r>
+        <w:t>Entry</w:t>
+      </w:r>
+      <w:proofErr w:type="spellEnd"/>
+      <w:r>
+        <w:t xml:space="preserve"> – to będzie wynajęcie Rent (</w:t>
+      </w:r>
+      <w:proofErr w:type="spellStart"/>
+      <w:r>
+        <w:t>foreignKey</w:t>
+      </w:r>
+      <w:proofErr w:type="spellEnd"/>
+      <w:r>
+        <w:t xml:space="preserve">, będzie zawierał </w:t>
+      </w:r>
+      <w:proofErr w:type="spellStart"/>
+      <w:r>
+        <w:t>usera</w:t>
+      </w:r>
+      <w:proofErr w:type="spellEnd"/>
+      <w:r>
+        <w:t>, datę rozpoczęcia i zakończenia)</w:t>
       </w:r>
     </w:p>
     <w:p/>
@@ -24,8 +50,29 @@
       </w:r>
     </w:p>
     <w:p>
-      <w:r>
-        <w:t>Forms.Form dla rezerwacji i filtrowania – ale przed zapisem porównać z cleaned data z zajęć. Czy wyświetli bez zapisywania na głównej stronie, bez przechodzenia na inny template.</w:t>
+      <w:proofErr w:type="spellStart"/>
+      <w:r>
+        <w:t>Forms.Form</w:t>
+      </w:r>
+      <w:proofErr w:type="spellEnd"/>
+      <w:r>
+        <w:t xml:space="preserve"> dla rezerwacji i filtrowania – ale przed zapisem porównać z </w:t>
+      </w:r>
+      <w:proofErr w:type="spellStart"/>
+      <w:r>
+        <w:t>cleaned</w:t>
+      </w:r>
+      <w:proofErr w:type="spellEnd"/>
+      <w:r>
+        <w:t xml:space="preserve"> data z zajęć. Czy wyświetli bez zapisywania na głównej stronie, bez przechodzenia na inny </w:t>
+      </w:r>
+      <w:proofErr w:type="spellStart"/>
+      <w:r>
+        <w:t>template</w:t>
+      </w:r>
+      <w:proofErr w:type="spellEnd"/>
+      <w:r>
+        <w:t>.</w:t>
       </w:r>
     </w:p>
     <w:p>
@@ -52,7 +99,21 @@
         <w:rPr>
           <w:highlight w:val="green"/>
         </w:rPr>
-        <w:t>- zapisać rezerwację, bez podania ForeignKey-a</w:t>
+        <w:t xml:space="preserve">- zapisać rezerwację, bez podania </w:t>
+      </w:r>
+      <w:proofErr w:type="spellStart"/>
+      <w:r>
+        <w:rPr>
+          <w:highlight w:val="green"/>
+        </w:rPr>
+        <w:t>ForeignKey</w:t>
+      </w:r>
+      <w:proofErr w:type="spellEnd"/>
+      <w:r>
+        <w:rPr>
+          <w:highlight w:val="green"/>
+        </w:rPr>
+        <w:t>-a</w:t>
       </w:r>
     </w:p>
     <w:p>
@@ -68,7 +129,35 @@
         <w:rPr>
           <w:highlight w:val="green"/>
         </w:rPr>
-        <w:t>- Po naciśnięciu buttona potwierdź, zapisać ForeignKey-a (dla auta, a w przyszłości też dla użytkownika)</w:t>
+        <w:t xml:space="preserve">- Po naciśnięciu </w:t>
+      </w:r>
+      <w:proofErr w:type="spellStart"/>
+      <w:r>
+        <w:rPr>
+          <w:highlight w:val="green"/>
+        </w:rPr>
+        <w:t>buttona</w:t>
+      </w:r>
+      <w:proofErr w:type="spellEnd"/>
+      <w:r>
+        <w:rPr>
+          <w:highlight w:val="green"/>
+        </w:rPr>
+        <w:t xml:space="preserve"> potwierdź, zapisać </w:t>
+      </w:r>
+      <w:proofErr w:type="spellStart"/>
+      <w:r>
+        <w:rPr>
+          <w:highlight w:val="green"/>
+        </w:rPr>
+        <w:t>ForeignKey</w:t>
+      </w:r>
+      <w:proofErr w:type="spellEnd"/>
+      <w:r>
+        <w:rPr>
+          <w:highlight w:val="green"/>
+        </w:rPr>
+        <w:t>-a (dla auta, a w przyszłości też dla użytkownika)</w:t>
       </w:r>
     </w:p>
     <w:p>
@@ -92,8 +181,16 @@
         <w:rPr>
           <w:highlight w:val="green"/>
         </w:rPr>
-        <w:t>- car_brand</w:t>
-      </w:r>
+        <w:t xml:space="preserve">- </w:t>
+      </w:r>
+      <w:proofErr w:type="spellStart"/>
+      <w:r>
+        <w:rPr>
+          <w:highlight w:val="green"/>
+        </w:rPr>
+        <w:t>car_brand</w:t>
+      </w:r>
+      <w:proofErr w:type="spellEnd"/>
     </w:p>
     <w:p>
       <w:pPr>
@@ -106,8 +203,16 @@
           <w:highlight w:val="green"/>
         </w:rPr>
         <w:tab/>
-        <w:t>- car_model</w:t>
-      </w:r>
+        <w:t xml:space="preserve">- </w:t>
+      </w:r>
+      <w:proofErr w:type="spellStart"/>
+      <w:r>
+        <w:rPr>
+          <w:highlight w:val="green"/>
+        </w:rPr>
+        <w:t>car_model</w:t>
+      </w:r>
+      <w:proofErr w:type="spellEnd"/>
     </w:p>
     <w:p>
       <w:pPr>
@@ -120,8 +225,16 @@
           <w:highlight w:val="green"/>
         </w:rPr>
         <w:tab/>
-        <w:t>- year</w:t>
-      </w:r>
+        <w:t xml:space="preserve">- </w:t>
+      </w:r>
+      <w:proofErr w:type="spellStart"/>
+      <w:r>
+        <w:rPr>
+          <w:highlight w:val="green"/>
+        </w:rPr>
+        <w:t>year</w:t>
+      </w:r>
+      <w:proofErr w:type="spellEnd"/>
     </w:p>
     <w:p>
       <w:pPr>
@@ -134,8 +247,16 @@
           <w:highlight w:val="green"/>
         </w:rPr>
         <w:tab/>
-        <w:t>- registration_number</w:t>
-      </w:r>
+        <w:t xml:space="preserve">- </w:t>
+      </w:r>
+      <w:proofErr w:type="spellStart"/>
+      <w:r>
+        <w:rPr>
+          <w:highlight w:val="green"/>
+        </w:rPr>
+        <w:t>registration_number</w:t>
+      </w:r>
+      <w:proofErr w:type="spellEnd"/>
     </w:p>
     <w:p>
       <w:r>
@@ -143,8 +264,16 @@
           <w:highlight w:val="green"/>
         </w:rPr>
         <w:tab/>
-        <w:t>- seats</w:t>
-      </w:r>
+        <w:t xml:space="preserve">- </w:t>
+      </w:r>
+      <w:proofErr w:type="spellStart"/>
+      <w:r>
+        <w:rPr>
+          <w:highlight w:val="green"/>
+        </w:rPr>
+        <w:t>seats</w:t>
+      </w:r>
+      <w:proofErr w:type="spellEnd"/>
     </w:p>
     <w:p>
       <w:r>
@@ -154,7 +283,35 @@
         <w:rPr>
           <w:highlight w:val="green"/>
         </w:rPr>
-        <w:t>- transmission (manual or automatic)</w:t>
+        <w:t xml:space="preserve">- </w:t>
+      </w:r>
+      <w:proofErr w:type="spellStart"/>
+      <w:r>
+        <w:rPr>
+          <w:highlight w:val="green"/>
+        </w:rPr>
+        <w:t>transmission</w:t>
+      </w:r>
+      <w:proofErr w:type="spellEnd"/>
+      <w:r>
+        <w:rPr>
+          <w:highlight w:val="green"/>
+        </w:rPr>
+        <w:t xml:space="preserve"> (manual </w:t>
+      </w:r>
+      <w:proofErr w:type="spellStart"/>
+      <w:r>
+        <w:rPr>
+          <w:highlight w:val="green"/>
+        </w:rPr>
+        <w:t>or</w:t>
+      </w:r>
+      <w:proofErr w:type="spellEnd"/>
+      <w:r>
+        <w:rPr>
+          <w:highlight w:val="green"/>
+        </w:rPr>
+        <w:t xml:space="preserve"> automatic)</w:t>
       </w:r>
     </w:p>
     <w:p>
@@ -165,7 +322,35 @@
         <w:rPr>
           <w:highlight w:val="green"/>
         </w:rPr>
-        <w:t>- category (small, medium, large, kombi, minivan, SUV</w:t>
+        <w:t xml:space="preserve">- </w:t>
+      </w:r>
+      <w:proofErr w:type="spellStart"/>
+      <w:r>
+        <w:rPr>
+          <w:highlight w:val="green"/>
+        </w:rPr>
+        <w:t>category</w:t>
+      </w:r>
+      <w:proofErr w:type="spellEnd"/>
+      <w:r>
+        <w:rPr>
+          <w:highlight w:val="green"/>
+        </w:rPr>
+        <w:t xml:space="preserve"> (small, medium, </w:t>
+      </w:r>
+      <w:proofErr w:type="spellStart"/>
+      <w:r>
+        <w:rPr>
+          <w:highlight w:val="green"/>
+        </w:rPr>
+        <w:t>large</w:t>
+      </w:r>
+      <w:proofErr w:type="spellEnd"/>
+      <w:r>
+        <w:rPr>
+          <w:highlight w:val="green"/>
+        </w:rPr>
+        <w:t>, kombi, minivan, SUV</w:t>
       </w:r>
     </w:p>
     <w:p>
@@ -176,7 +361,21 @@
         <w:rPr>
           <w:highlight w:val="green"/>
         </w:rPr>
-        <w:t>- fuel (benzyna, LPG, elektryczne)</w:t>
+        <w:t xml:space="preserve">- </w:t>
+      </w:r>
+      <w:proofErr w:type="spellStart"/>
+      <w:r>
+        <w:rPr>
+          <w:highlight w:val="green"/>
+        </w:rPr>
+        <w:t>fuel</w:t>
+      </w:r>
+      <w:proofErr w:type="spellEnd"/>
+      <w:r>
+        <w:rPr>
+          <w:highlight w:val="green"/>
+        </w:rPr>
+        <w:t xml:space="preserve"> (benzyna, LPG, elektryczne)</w:t>
       </w:r>
     </w:p>
     <w:p>
@@ -187,8 +386,30 @@
         <w:rPr>
           <w:highlight w:val="green"/>
         </w:rPr>
-        <w:t>- price per day</w:t>
-      </w:r>
+        <w:t xml:space="preserve">- </w:t>
+      </w:r>
+      <w:proofErr w:type="spellStart"/>
+      <w:r>
+        <w:rPr>
+          <w:highlight w:val="green"/>
+        </w:rPr>
+        <w:t>price</w:t>
+      </w:r>
+      <w:proofErr w:type="spellEnd"/>
+      <w:r>
+        <w:rPr>
+          <w:highlight w:val="green"/>
+        </w:rPr>
+        <w:t xml:space="preserve"> per </w:t>
+      </w:r>
+      <w:proofErr w:type="spellStart"/>
+      <w:r>
+        <w:rPr>
+          <w:highlight w:val="green"/>
+        </w:rPr>
+        <w:t>day</w:t>
+      </w:r>
+      <w:proofErr w:type="spellEnd"/>
     </w:p>
     <w:p>
       <w:r>
@@ -197,12 +418,23 @@
     </w:p>
     <w:p>
       <w:r>
+        <w:rPr>
+          <w:highlight w:val="green"/>
+        </w:rPr>
         <w:t>- dodać sumowanie ceny i wyświetlenie w podsumowaniu.</w:t>
       </w:r>
     </w:p>
     <w:p>
       <w:r>
-        <w:t>- dopracować template aby wyświetlało wszystkie potrzebne informacje</w:t>
+        <w:t xml:space="preserve">- dopracować </w:t>
+      </w:r>
+      <w:proofErr w:type="spellStart"/>
+      <w:r>
+        <w:t>template</w:t>
+      </w:r>
+      <w:proofErr w:type="spellEnd"/>
+      <w:r>
+        <w:t xml:space="preserve"> aby wyświetlało wszystkie potrzebne informacje</w:t>
       </w:r>
     </w:p>
     <w:p>
@@ -217,7 +449,15 @@
     </w:p>
     <w:p>
       <w:r>
-        <w:t>- dodać style lub boostrap-a</w:t>
+        <w:t xml:space="preserve">- dodać style lub </w:t>
+      </w:r>
+      <w:proofErr w:type="spellStart"/>
+      <w:r>
+        <w:t>boostrap</w:t>
+      </w:r>
+      <w:proofErr w:type="spellEnd"/>
+      <w:r>
+        <w:t>-a</w:t>
       </w:r>
     </w:p>
     <w:p/>

</xml_diff>

<commit_message>
added styles for buttons, adjusted displayed information in templates
</commit_message>
<xml_diff>
--- a/notatki.docx
+++ b/notatki.docx
@@ -412,7 +412,17 @@
       <w:proofErr w:type="spellEnd"/>
     </w:p>
     <w:p>
-      <w:r>
+      <w:pPr>
+        <w:rPr>
+          <w:color w:val="FF0000"/>
+          <w:u w:val="single"/>
+        </w:rPr>
+      </w:pPr>
+      <w:r>
+        <w:rPr>
+          <w:color w:val="FF0000"/>
+          <w:u w:val="single"/>
+        </w:rPr>
         <w:t>- dodać grafiki do modelów samochodów</w:t>
       </w:r>
     </w:p>
@@ -458,6 +468,28 @@
       <w:proofErr w:type="spellEnd"/>
       <w:r>
         <w:t>-a</w:t>
+      </w:r>
+    </w:p>
+    <w:p>
+      <w:r>
+        <w:t xml:space="preserve">Dodać informacje aby wyświetlało w </w:t>
+      </w:r>
+      <w:proofErr w:type="spellStart"/>
+      <w:r>
+        <w:t>django</w:t>
+      </w:r>
+      <w:proofErr w:type="spellEnd"/>
+      <w:r>
+        <w:t xml:space="preserve"> admin </w:t>
+      </w:r>
+      <w:r>
+        <w:t>–</w:t>
+      </w:r>
+      <w:r>
+        <w:t xml:space="preserve"> </w:t>
+      </w:r>
+      <w:r>
+        <w:t>numer rejestracyjny, rocznik</w:t>
       </w:r>
     </w:p>
     <w:p/>

</xml_diff>